<commit_message>
Mérnöki kar átnevezve műszaki karra illetve az emeletekről szóló részeket töröltem, mivel nincsenek az új topológiában emeletek
</commit_message>
<xml_diff>
--- a/Projektspecifikáció0203.docx
+++ b/Projektspecifikáció0203.docx
@@ -59,7 +59,7 @@
           <w:lang w:val="hu-HU"/>
         </w:rPr>
         <w:drawing>
-          <wp:anchor distT="0" distB="0" distL="114300" distR="114300" simplePos="0" relativeHeight="251658240" behindDoc="1" locked="0" layoutInCell="1" allowOverlap="1" wp14:anchorId="3348234F" wp14:editId="6F860F48">
+          <wp:anchor distT="0" distB="0" distL="114300" distR="114300" simplePos="0" relativeHeight="251658240" behindDoc="1" locked="0" layoutInCell="1" allowOverlap="1" wp14:anchorId="3348234F" wp14:editId="5D54A32F">
             <wp:simplePos x="0" y="0"/>
             <wp:positionH relativeFrom="column">
               <wp:posOffset>-19050</wp:posOffset>
@@ -150,21 +150,7 @@
         <w:rPr>
           <w:lang w:val="hu-HU"/>
         </w:rPr>
-        <w:t xml:space="preserve"> az évek alatt jelentősen megnőtt az egyetemre felvett hallgatók száma és a régi eszközpark már nem bírta el, illetve a </w:t>
-      </w:r>
-      <w:proofErr w:type="spellStart"/>
-      <w:r>
-        <w:rPr>
-          <w:lang w:val="hu-HU"/>
-        </w:rPr>
-        <w:t>vezetéknélküli</w:t>
-      </w:r>
-      <w:proofErr w:type="spellEnd"/>
-      <w:r>
-        <w:rPr>
-          <w:lang w:val="hu-HU"/>
-        </w:rPr>
-        <w:t xml:space="preserve"> hálózatot nem lehetett központilag menedzselni, amely problémákat okozott a rendszergazdáknak. A csapat tagjai Vér Bence és Basa Martin lesznek. A csapatvezető Vér Bence. </w:t>
+        <w:t xml:space="preserve"> az évek alatt jelentősen megnőtt az egyetemre felvett hallgatók száma és a régi eszközpark már nem bírta el, illetve a vezetéknélküli hálózatot nem lehetett központilag menedzselni, amely problémákat okozott a rendszergazdáknak. A csapat tagjai Vér Bence és Basa Martin lesznek. A csapatvezető Vér Bence. </w:t>
       </w:r>
       <w:r>
         <w:rPr>
@@ -176,13 +162,25 @@
         <w:rPr>
           <w:lang w:val="hu-HU"/>
         </w:rPr>
-        <w:t xml:space="preserve"> az informatika karon kettő emelettel, a Mérnöki karon és a Gazdasági karon pedig egy emelet található</w:t>
-      </w:r>
-      <w:r>
-        <w:rPr>
-          <w:lang w:val="hu-HU"/>
-        </w:rPr>
-        <w:t>.</w:t>
+        <w:t xml:space="preserve"> az informatika karon </w:t>
+      </w:r>
+      <w:r>
+        <w:rPr>
+          <w:lang w:val="hu-HU"/>
+        </w:rPr>
+        <w:t>és a műszaki karon a menedzselhetőség érdekében két felé osztva logikailag</w:t>
+      </w:r>
+      <w:r>
+        <w:rPr>
+          <w:lang w:val="hu-HU"/>
+        </w:rPr>
+        <w:t>, a Gazdasági karon pedig egy</w:t>
+      </w:r>
+      <w:r>
+        <w:rPr>
+          <w:lang w:val="hu-HU"/>
+        </w:rPr>
+        <w:t xml:space="preserve"> felé osztva logikailag, emeletek nélkül.</w:t>
       </w:r>
     </w:p>
     <w:p>
@@ -214,7 +212,47 @@
         <w:rPr>
           <w:lang w:val="hu-HU"/>
         </w:rPr>
-        <w:t xml:space="preserve">Célunk, hogy egy redundáns, biztonságos és strapabíró hálózatot hozzunk létre az egyetem számára, akár többezer aktív felhasználó számára. Ehhez egy modern Cisco eszközparkot fogunk felállítani az egyetem főépületébe, Informatikai, Mérnöki és Gazdaságtudományi karára. A hálózathoz hierarchikus hálózati modellt fogunk alkalmazni, ahol Core, </w:t>
+        <w:t xml:space="preserve">Célunk, hogy egy redundáns, biztonságos és strapabíró hálózatot hozzunk létre az egyetem számára, akár többezer aktív felhasználó számára. Ehhez egy modern Cisco eszközparkot fogunk felállítani az egyetem főépületébe, Informatikai, </w:t>
+      </w:r>
+      <w:r>
+        <w:rPr>
+          <w:lang w:val="hu-HU"/>
+        </w:rPr>
+        <w:t>Műszaki</w:t>
+      </w:r>
+      <w:r>
+        <w:rPr>
+          <w:lang w:val="hu-HU"/>
+        </w:rPr>
+        <w:t xml:space="preserve"> és Gazdaságtudományi </w:t>
+      </w:r>
+      <w:proofErr w:type="spellStart"/>
+      <w:r>
+        <w:rPr>
+          <w:lang w:val="hu-HU"/>
+        </w:rPr>
+        <w:t>karára</w:t>
+      </w:r>
+      <w:proofErr w:type="spellEnd"/>
+      <w:r>
+        <w:rPr>
+          <w:lang w:val="hu-HU"/>
+        </w:rPr>
+        <w:t xml:space="preserve">. A hálózathoz hierarchikus hálózati modellt fogunk alkalmazni, ahol </w:t>
+      </w:r>
+      <w:proofErr w:type="spellStart"/>
+      <w:r>
+        <w:rPr>
+          <w:lang w:val="hu-HU"/>
+        </w:rPr>
+        <w:t>Core</w:t>
+      </w:r>
+      <w:proofErr w:type="spellEnd"/>
+      <w:r>
+        <w:rPr>
+          <w:lang w:val="hu-HU"/>
+        </w:rPr>
+        <w:t xml:space="preserve">, </w:t>
       </w:r>
       <w:proofErr w:type="spellStart"/>
       <w:r>
@@ -228,21 +266,7 @@
         <w:rPr>
           <w:lang w:val="hu-HU"/>
         </w:rPr>
-        <w:t xml:space="preserve">, illetve </w:t>
-      </w:r>
-      <w:proofErr w:type="spellStart"/>
-      <w:r>
-        <w:rPr>
-          <w:lang w:val="hu-HU"/>
-        </w:rPr>
-        <w:t>Access</w:t>
-      </w:r>
-      <w:proofErr w:type="spellEnd"/>
-      <w:r>
-        <w:rPr>
-          <w:lang w:val="hu-HU"/>
-        </w:rPr>
-        <w:t xml:space="preserve"> rétegre lesz felosztva a hálózat a könnyebb átláthatóság érdekében. </w:t>
+        <w:t xml:space="preserve">, illetve Access rétegre lesz felosztva a hálózat a könnyebb átláthatóság érdekében. </w:t>
       </w:r>
     </w:p>
     <w:p>
@@ -435,14 +459,12 @@
         </w:rPr>
         <w:t xml:space="preserve"> </w:t>
       </w:r>
-      <w:proofErr w:type="spellStart"/>
       <w:r>
         <w:rPr>
           <w:lang w:val="hu-HU"/>
         </w:rPr>
         <w:t>routert</w:t>
       </w:r>
-      <w:proofErr w:type="spellEnd"/>
       <w:r>
         <w:rPr>
           <w:lang w:val="hu-HU"/>
@@ -509,7 +531,13 @@
         <w:rPr>
           <w:lang w:val="hu-HU"/>
         </w:rPr>
-        <w:t>mérnöki karral és az informatika karral</w:t>
+        <w:t>műszaki</w:t>
+      </w:r>
+      <w:r>
+        <w:rPr>
+          <w:lang w:val="hu-HU"/>
+        </w:rPr>
+        <w:t xml:space="preserve"> karral és az informatika karral</w:t>
       </w:r>
       <w:r>
         <w:rPr>
@@ -567,28 +595,34 @@
         <w:rPr>
           <w:lang w:val="hu-HU"/>
         </w:rPr>
-        <w:t xml:space="preserve"> R770 szervergép, amely Intel Xeon 6 </w:t>
-      </w:r>
-      <w:proofErr w:type="spellStart"/>
-      <w:r>
-        <w:rPr>
-          <w:lang w:val="hu-HU"/>
-        </w:rPr>
-        <w:t>Performance</w:t>
-      </w:r>
-      <w:proofErr w:type="spellEnd"/>
-      <w:r>
-        <w:rPr>
-          <w:lang w:val="hu-HU"/>
-        </w:rPr>
-        <w:t xml:space="preserve"> 6745P processzort, 512 GB RDIMM </w:t>
-      </w:r>
-      <w:proofErr w:type="spellStart"/>
-      <w:r>
-        <w:rPr>
-          <w:lang w:val="hu-HU"/>
-        </w:rPr>
-        <w:t>RAM-mal</w:t>
+        <w:t xml:space="preserve"> R770 szervergép, amely Intel </w:t>
+      </w:r>
+      <w:proofErr w:type="spellStart"/>
+      <w:r>
+        <w:rPr>
+          <w:lang w:val="hu-HU"/>
+        </w:rPr>
+        <w:t>Xeon</w:t>
+      </w:r>
+      <w:proofErr w:type="spellEnd"/>
+      <w:r>
+        <w:rPr>
+          <w:lang w:val="hu-HU"/>
+        </w:rPr>
+        <w:t xml:space="preserve"> 6 Performance 6745P processzort, 512 GB RDIMM </w:t>
+      </w:r>
+      <w:r>
+        <w:rPr>
+          <w:lang w:val="hu-HU"/>
+        </w:rPr>
+        <w:t>RAM-</w:t>
+      </w:r>
+      <w:proofErr w:type="spellStart"/>
+      <w:r>
+        <w:rPr>
+          <w:lang w:val="hu-HU"/>
+        </w:rPr>
+        <w:t>mal</w:t>
       </w:r>
       <w:proofErr w:type="spellEnd"/>
       <w:r>
@@ -613,21 +647,21 @@
         <w:rPr>
           <w:lang w:val="hu-HU"/>
         </w:rPr>
-        <w:t xml:space="preserve"> 32 terabyte </w:t>
-      </w:r>
-      <w:proofErr w:type="spellStart"/>
-      <w:r>
-        <w:rPr>
-          <w:lang w:val="hu-HU"/>
-        </w:rPr>
-        <w:t>6Gbps</w:t>
-      </w:r>
-      <w:proofErr w:type="spellEnd"/>
-      <w:r>
-        <w:rPr>
-          <w:lang w:val="hu-HU"/>
-        </w:rPr>
-        <w:t xml:space="preserve"> 3 DWPD SSD-t fog</w:t>
+        <w:t xml:space="preserve"> 32 </w:t>
+      </w:r>
+      <w:proofErr w:type="spellStart"/>
+      <w:r>
+        <w:rPr>
+          <w:lang w:val="hu-HU"/>
+        </w:rPr>
+        <w:t>terabyte</w:t>
+      </w:r>
+      <w:proofErr w:type="spellEnd"/>
+      <w:r>
+        <w:rPr>
+          <w:lang w:val="hu-HU"/>
+        </w:rPr>
+        <w:t xml:space="preserve"> 6Gbps 3 DWPD SSD-t fog</w:t>
       </w:r>
       <w:r>
         <w:rPr>
@@ -906,21 +940,7 @@
         <w:rPr>
           <w:lang w:val="hu-HU"/>
         </w:rPr>
-        <w:t xml:space="preserve"> csak </w:t>
-      </w:r>
-      <w:proofErr w:type="spellStart"/>
-      <w:r>
-        <w:rPr>
-          <w:lang w:val="hu-HU"/>
-        </w:rPr>
-        <w:t>internetezhet</w:t>
-      </w:r>
-      <w:proofErr w:type="spellEnd"/>
-      <w:r>
-        <w:rPr>
-          <w:lang w:val="hu-HU"/>
-        </w:rPr>
-        <w:t xml:space="preserve">. A 99-es </w:t>
+        <w:t xml:space="preserve"> csak internetezhet. A 99-es </w:t>
       </w:r>
       <w:proofErr w:type="spellStart"/>
       <w:r>
@@ -1043,21 +1063,7 @@
         <w:rPr>
           <w:lang w:val="hu-HU"/>
         </w:rPr>
-        <w:t xml:space="preserve"> saját </w:t>
-      </w:r>
-      <w:proofErr w:type="spellStart"/>
-      <w:r>
-        <w:rPr>
-          <w:lang w:val="hu-HU"/>
-        </w:rPr>
-        <w:t>routerén</w:t>
-      </w:r>
-      <w:proofErr w:type="spellEnd"/>
-      <w:r>
-        <w:rPr>
-          <w:lang w:val="hu-HU"/>
-        </w:rPr>
-        <w:t xml:space="preserve"> keresztül csatlakozik, amely egy általuk biztosított eszköz, ez a router pedig a kar belső hálózatára csatlakozik, amelyeken a </w:t>
+        <w:t xml:space="preserve"> saját routerén keresztül csatlakozik, amely egy általuk biztosított eszköz, ez a router pedig a kar belső hálózatára csatlakozik, amelyeken a </w:t>
       </w:r>
       <w:proofErr w:type="spellStart"/>
       <w:r>
@@ -1071,7 +1077,21 @@
         <w:rPr>
           <w:lang w:val="hu-HU"/>
         </w:rPr>
-        <w:t xml:space="preserve"> forgalmat, a QoS-t, forgalomirányítást, harmadik rétegbeli redundanciát C9404R alapú Cisco MLS eszközök végzik. Az informatika karon 4 darab ilyen MLS található, kettő a földszinten és kettő az emeleten, az eszközök egymás között </w:t>
+        <w:t xml:space="preserve"> forgalmat, a </w:t>
+      </w:r>
+      <w:proofErr w:type="spellStart"/>
+      <w:r>
+        <w:rPr>
+          <w:lang w:val="hu-HU"/>
+        </w:rPr>
+        <w:t>QoS</w:t>
+      </w:r>
+      <w:proofErr w:type="spellEnd"/>
+      <w:r>
+        <w:rPr>
+          <w:lang w:val="hu-HU"/>
+        </w:rPr>
+        <w:t xml:space="preserve">-t, forgalomirányítást, harmadik rétegbeli redundanciát C9404R alapú Cisco MLS eszközök végzik. Az informatika karon 4 darab ilyen MLS található, az eszközök egymás között </w:t>
       </w:r>
       <w:proofErr w:type="spellStart"/>
       <w:r>
@@ -1127,21 +1147,7 @@
         <w:rPr>
           <w:lang w:val="hu-HU"/>
         </w:rPr>
-        <w:t xml:space="preserve"> az </w:t>
-      </w:r>
-      <w:proofErr w:type="spellStart"/>
-      <w:r>
-        <w:rPr>
-          <w:lang w:val="hu-HU"/>
-        </w:rPr>
-        <w:t>Access</w:t>
-      </w:r>
-      <w:proofErr w:type="spellEnd"/>
-      <w:r>
-        <w:rPr>
-          <w:lang w:val="hu-HU"/>
-        </w:rPr>
-        <w:t xml:space="preserve"> </w:t>
+        <w:t xml:space="preserve"> az Access </w:t>
       </w:r>
       <w:proofErr w:type="spellStart"/>
       <w:r>
@@ -1155,7 +1161,21 @@
         <w:rPr>
           <w:lang w:val="hu-HU"/>
         </w:rPr>
-        <w:t xml:space="preserve"> 10 gigabites SFP+ Multi Mode  (OM4) optikán keresztül csatlakozik. A harmadik rétegbeli redundancia a HSRP protoko</w:t>
+        <w:t xml:space="preserve"> 10 gigabites SFP+ Multi </w:t>
+      </w:r>
+      <w:proofErr w:type="gramStart"/>
+      <w:r>
+        <w:rPr>
+          <w:lang w:val="hu-HU"/>
+        </w:rPr>
+        <w:t>Mode  (</w:t>
+      </w:r>
+      <w:proofErr w:type="gramEnd"/>
+      <w:r>
+        <w:rPr>
+          <w:lang w:val="hu-HU"/>
+        </w:rPr>
+        <w:t>OM4) optikán keresztül csatlakozik. A harmadik rétegbeli redundancia a HSRP protoko</w:t>
       </w:r>
       <w:r>
         <w:rPr>
@@ -1218,14 +1238,7 @@
         <w:rPr>
           <w:lang w:val="hu-HU"/>
         </w:rPr>
-        <w:t xml:space="preserve">Cisco </w:t>
-      </w:r>
-      <w:proofErr w:type="spellStart"/>
-      <w:r>
-        <w:rPr>
-          <w:lang w:val="hu-HU"/>
-        </w:rPr>
-        <w:t>CW9800</w:t>
+        <w:t>Cisco CW9800</w:t>
       </w:r>
       <w:r>
         <w:rPr>
@@ -1233,7 +1246,6 @@
         </w:rPr>
         <w:t>L</w:t>
       </w:r>
-      <w:proofErr w:type="spellEnd"/>
       <w:r>
         <w:rPr>
           <w:lang w:val="hu-HU"/>
@@ -1262,14 +1274,7 @@
         <w:rPr>
           <w:lang w:val="hu-HU"/>
         </w:rPr>
-        <w:t xml:space="preserve"> biztosítani, a gyors és központilag irányított kommunikációt. Cisco </w:t>
-      </w:r>
-      <w:proofErr w:type="spellStart"/>
-      <w:r>
-        <w:rPr>
-          <w:lang w:val="hu-HU"/>
-        </w:rPr>
-        <w:t>9130</w:t>
+        <w:t xml:space="preserve"> biztosítani, a gyors és központilag irányított kommunikációt. Cisco 9130</w:t>
       </w:r>
       <w:r>
         <w:rPr>
@@ -1283,7 +1288,6 @@
         </w:rPr>
         <w:t>E</w:t>
       </w:r>
-      <w:proofErr w:type="spellEnd"/>
       <w:r>
         <w:rPr>
           <w:lang w:val="hu-HU"/>
@@ -1459,15 +1463,9 @@
         <w:rPr>
           <w:lang w:val="hu-HU"/>
         </w:rPr>
-        <w:t xml:space="preserve"> lévő </w:t>
-      </w:r>
-      <w:proofErr w:type="spellStart"/>
-      <w:r>
-        <w:rPr>
-          <w:lang w:val="hu-HU"/>
-        </w:rPr>
-        <w:t>MLS-</w:t>
-      </w:r>
+        <w:t xml:space="preserve"> lévő MLS-</w:t>
+      </w:r>
+      <w:proofErr w:type="spellStart"/>
       <w:r>
         <w:rPr>
           <w:lang w:val="hu-HU"/>
@@ -1533,19 +1531,13 @@
         <w:rPr>
           <w:lang w:val="hu-HU"/>
         </w:rPr>
-        <w:t xml:space="preserve"> A jövőbeli fejleszthetőség érdekében a két emeletet </w:t>
-      </w:r>
-      <w:r>
-        <w:rPr>
-          <w:lang w:val="hu-HU"/>
-        </w:rPr>
-        <w:t xml:space="preserve">is </w:t>
-      </w:r>
-      <w:r>
-        <w:rPr>
-          <w:lang w:val="hu-HU"/>
-        </w:rPr>
-        <w:t>Multi-Mode OM4 optikai kábellel</w:t>
+        <w:t xml:space="preserve"> A jövőbeli fejleszthetőség érdekében a két </w:t>
+      </w:r>
+      <w:r>
+        <w:rPr>
+          <w:lang w:val="hu-HU"/>
+        </w:rPr>
+        <w:t>részét a hálózatnak</w:t>
       </w:r>
       <w:r>
         <w:rPr>
@@ -1557,27 +1549,39 @@
         <w:rPr>
           <w:lang w:val="hu-HU"/>
         </w:rPr>
+        <w:t>Multi-</w:t>
+      </w:r>
+      <w:proofErr w:type="spellStart"/>
+      <w:r>
+        <w:rPr>
+          <w:lang w:val="hu-HU"/>
+        </w:rPr>
+        <w:t>Mode</w:t>
+      </w:r>
+      <w:proofErr w:type="spellEnd"/>
+      <w:r>
+        <w:rPr>
+          <w:lang w:val="hu-HU"/>
+        </w:rPr>
+        <w:t xml:space="preserve"> OM4 optikai kábellel</w:t>
+      </w:r>
+      <w:r>
+        <w:rPr>
+          <w:lang w:val="hu-HU"/>
+        </w:rPr>
+        <w:t xml:space="preserve"> </w:t>
+      </w:r>
+      <w:r>
+        <w:rPr>
+          <w:lang w:val="hu-HU"/>
+        </w:rPr>
         <w:t>fogjuk összekötni.</w:t>
       </w:r>
       <w:r>
         <w:rPr>
           <w:lang w:val="hu-HU"/>
         </w:rPr>
-        <w:t xml:space="preserve"> A gazdasági hivatal eszközei nem kommunikálhatnak a többi karral, viszont </w:t>
-      </w:r>
-      <w:proofErr w:type="spellStart"/>
-      <w:r>
-        <w:rPr>
-          <w:lang w:val="hu-HU"/>
-        </w:rPr>
-        <w:t>internetezhetnek</w:t>
-      </w:r>
-      <w:proofErr w:type="spellEnd"/>
-      <w:r>
-        <w:rPr>
-          <w:lang w:val="hu-HU"/>
-        </w:rPr>
-        <w:t>. A VOIP telefonok prioritást élveznek az adatátvitelben</w:t>
+        <w:t xml:space="preserve"> A gazdasági hivatal eszközei nem kommunikálhatnak a többi karral, viszont internetezhetnek. A VOIP telefonok prioritást élveznek az adatátvitelben</w:t>
       </w:r>
       <w:r>
         <w:rPr>
@@ -1601,7 +1605,15 @@
           <w:bCs/>
           <w:lang w:val="hu-HU"/>
         </w:rPr>
-        <w:t>Mérnöki kar főépület</w:t>
+        <w:t>Műszaki</w:t>
+      </w:r>
+      <w:r>
+        <w:rPr>
+          <w:b/>
+          <w:bCs/>
+          <w:lang w:val="hu-HU"/>
+        </w:rPr>
+        <w:t xml:space="preserve"> kar főépület</w:t>
       </w:r>
     </w:p>
     <w:p>
@@ -1614,7 +1626,19 @@
         <w:rPr>
           <w:lang w:val="hu-HU"/>
         </w:rPr>
-        <w:t xml:space="preserve">A mérnöki kar az egyetem azon kara, ahol a tesztüzemből érkező újításokat először helyezzük üzembe, ugyanis itt van a legkevesebb hallgató, ezzel bármilyen hiba esetén kevesebb személy fog hibába futni. Ezen a karon egyedül érhető el </w:t>
+        <w:t xml:space="preserve">A </w:t>
+      </w:r>
+      <w:r>
+        <w:rPr>
+          <w:lang w:val="hu-HU"/>
+        </w:rPr>
+        <w:t>műszaki</w:t>
+      </w:r>
+      <w:r>
+        <w:rPr>
+          <w:lang w:val="hu-HU"/>
+        </w:rPr>
+        <w:t xml:space="preserve"> kar az egyetem azon kara, ahol a tesztüzemből érkező újításokat először helyezzük üzembe, ugyanis itt van a legkevesebb hallgató, ezzel bármilyen hiba esetén kevesebb személy fog hibába futni. Ezen a karon egyedül érhető el </w:t>
       </w:r>
       <w:proofErr w:type="spellStart"/>
       <w:r>
@@ -1692,7 +1716,19 @@
         <w:rPr>
           <w:lang w:val="hu-HU"/>
         </w:rPr>
-        <w:t xml:space="preserve"> Az informatika kar és a mérnöki kar mivel több projektben és részt vesznek és több adat folyik, így a magasabb elérhetőség és fokozott biztonság érdekében a két kar közötti csomagok GRE </w:t>
+        <w:t xml:space="preserve"> Az informatika kar és a </w:t>
+      </w:r>
+      <w:r>
+        <w:rPr>
+          <w:lang w:val="hu-HU"/>
+        </w:rPr>
+        <w:t>műszaki</w:t>
+      </w:r>
+      <w:r>
+        <w:rPr>
+          <w:lang w:val="hu-HU"/>
+        </w:rPr>
+        <w:t xml:space="preserve"> kar mivel több projektben és részt vesznek és több adat folyik, így a magasabb elérhetőség és fokozott biztonság érdekében a két kar közötti csomagok GRE </w:t>
       </w:r>
       <w:proofErr w:type="spellStart"/>
       <w:r>
@@ -1816,21 +1852,7 @@
         <w:rPr>
           <w:lang w:val="hu-HU"/>
         </w:rPr>
-        <w:t xml:space="preserve">Ezen a karon a hallgatók javarészt előadásokra járnak, emiatt itt elsőszámú szempont a masszív </w:t>
-      </w:r>
-      <w:proofErr w:type="spellStart"/>
-      <w:r>
-        <w:rPr>
-          <w:lang w:val="hu-HU"/>
-        </w:rPr>
-        <w:t>vezetéknélküli</w:t>
-      </w:r>
-      <w:proofErr w:type="spellEnd"/>
-      <w:r>
-        <w:rPr>
-          <w:lang w:val="hu-HU"/>
-        </w:rPr>
-        <w:t xml:space="preserve"> elérhetőség volt minden sarkában a karnak, </w:t>
+        <w:t xml:space="preserve">Ezen a karon a hallgatók javarészt előadásokra járnak, emiatt itt elsőszámú szempont a masszív vezetéknélküli elérhetőség volt minden sarkában a karnak, </w:t>
       </w:r>
       <w:r>
         <w:rPr>
@@ -2309,7 +2331,6 @@
           <w:lang w:val="hu-HU"/>
         </w:rPr>
       </w:pPr>
-      <w:proofErr w:type="spellStart"/>
       <w:r>
         <w:rPr>
           <w:b/>
@@ -2318,7 +2339,6 @@
         </w:rPr>
         <w:t>Access</w:t>
       </w:r>
-      <w:proofErr w:type="spellEnd"/>
     </w:p>
     <w:p>
       <w:pPr>
@@ -2365,11 +2385,117 @@
         </w:rPr>
         <w:t>switch</w:t>
       </w:r>
-      <w:r>
-        <w:rPr>
-          <w:lang w:val="hu-HU"/>
-        </w:rPr>
-        <w:t>-ek</w:t>
+      <w:proofErr w:type="spellEnd"/>
+      <w:r>
+        <w:rPr>
+          <w:lang w:val="hu-HU"/>
+        </w:rPr>
+        <w:t xml:space="preserve">-ek </w:t>
+      </w:r>
+      <w:r>
+        <w:rPr>
+          <w:lang w:val="hu-HU"/>
+        </w:rPr>
+        <w:t>kerül</w:t>
+      </w:r>
+      <w:r>
+        <w:rPr>
+          <w:lang w:val="hu-HU"/>
+        </w:rPr>
+        <w:t>nek</w:t>
+      </w:r>
+      <w:r>
+        <w:rPr>
+          <w:lang w:val="hu-HU"/>
+        </w:rPr>
+        <w:t xml:space="preserve">, amelyek 24 gigabites </w:t>
+      </w:r>
+      <w:proofErr w:type="spellStart"/>
+      <w:r>
+        <w:rPr>
+          <w:lang w:val="hu-HU"/>
+        </w:rPr>
+        <w:t>portjukkal</w:t>
+      </w:r>
+      <w:proofErr w:type="spellEnd"/>
+      <w:r>
+        <w:rPr>
+          <w:lang w:val="hu-HU"/>
+        </w:rPr>
+        <w:t xml:space="preserve"> megfelelő elérést biztosítanak a számítógépeknek, a 4 darab 10 gigabites </w:t>
+      </w:r>
+      <w:proofErr w:type="spellStart"/>
+      <w:r>
+        <w:rPr>
+          <w:lang w:val="hu-HU"/>
+        </w:rPr>
+        <w:t>portjukkal</w:t>
+      </w:r>
+      <w:proofErr w:type="spellEnd"/>
+      <w:r>
+        <w:rPr>
+          <w:lang w:val="hu-HU"/>
+        </w:rPr>
+        <w:t xml:space="preserve"> pedig csatlakoznak az adott épületrészben lévő </w:t>
+      </w:r>
+      <w:proofErr w:type="spellStart"/>
+      <w:r>
+        <w:rPr>
+          <w:lang w:val="hu-HU"/>
+        </w:rPr>
+        <w:t>distribution</w:t>
+      </w:r>
+      <w:proofErr w:type="spellEnd"/>
+      <w:r>
+        <w:rPr>
+          <w:lang w:val="hu-HU"/>
+        </w:rPr>
+        <w:t xml:space="preserve"> MLS-re, amelyek a</w:t>
+      </w:r>
+      <w:r>
+        <w:rPr>
+          <w:lang w:val="hu-HU"/>
+        </w:rPr>
+        <w:t xml:space="preserve">z informatika karon </w:t>
+      </w:r>
+      <w:r>
+        <w:rPr>
+          <w:lang w:val="hu-HU"/>
+        </w:rPr>
+        <w:t>HSRP protoko</w:t>
+      </w:r>
+      <w:r>
+        <w:rPr>
+          <w:lang w:val="hu-HU"/>
+        </w:rPr>
+        <w:t>l</w:t>
+      </w:r>
+      <w:r>
+        <w:rPr>
+          <w:lang w:val="hu-HU"/>
+        </w:rPr>
+        <w:t xml:space="preserve">lt használva elérik azt, hogyha valamelyik MLS nem </w:t>
+      </w:r>
+      <w:proofErr w:type="spellStart"/>
+      <w:r>
+        <w:rPr>
+          <w:lang w:val="hu-HU"/>
+        </w:rPr>
+        <w:t>műküdik</w:t>
+      </w:r>
+      <w:proofErr w:type="spellEnd"/>
+      <w:r>
+        <w:rPr>
+          <w:lang w:val="hu-HU"/>
+        </w:rPr>
+        <w:t xml:space="preserve">, az adatok továbbra is tudjanak folyni egy backup útvonalon. A </w:t>
+      </w:r>
+      <w:proofErr w:type="spellStart"/>
+      <w:r>
+        <w:rPr>
+          <w:lang w:val="hu-HU"/>
+        </w:rPr>
+        <w:t>switchek</w:t>
       </w:r>
       <w:proofErr w:type="spellEnd"/>
       <w:r>
@@ -2382,47 +2508,58 @@
         <w:rPr>
           <w:lang w:val="hu-HU"/>
         </w:rPr>
-        <w:t>kerül</w:t>
-      </w:r>
-      <w:r>
-        <w:rPr>
-          <w:lang w:val="hu-HU"/>
-        </w:rPr>
-        <w:t>nek</w:t>
-      </w:r>
-      <w:r>
-        <w:rPr>
-          <w:lang w:val="hu-HU"/>
-        </w:rPr>
-        <w:t xml:space="preserve">, amelyek 24 gigabites </w:t>
-      </w:r>
-      <w:proofErr w:type="spellStart"/>
-      <w:r>
-        <w:rPr>
-          <w:lang w:val="hu-HU"/>
-        </w:rPr>
-        <w:t>portjukkal</w:t>
-      </w:r>
-      <w:proofErr w:type="spellEnd"/>
-      <w:r>
-        <w:rPr>
-          <w:lang w:val="hu-HU"/>
-        </w:rPr>
-        <w:t xml:space="preserve"> megfelelő elérést biztosítanak a számítógépeknek, a 4 darab 10 gigabites </w:t>
-      </w:r>
-      <w:proofErr w:type="spellStart"/>
-      <w:r>
-        <w:rPr>
-          <w:lang w:val="hu-HU"/>
-        </w:rPr>
-        <w:t>portjukkal</w:t>
-      </w:r>
-      <w:proofErr w:type="spellEnd"/>
-      <w:r>
-        <w:rPr>
-          <w:lang w:val="hu-HU"/>
-        </w:rPr>
-        <w:t xml:space="preserve"> pedig csatlakoznak az adott épületrészben lévő </w:t>
+        <w:t>felosztása a fizikai topológiában leírt módon</w:t>
+      </w:r>
+      <w:r>
+        <w:rPr>
+          <w:lang w:val="hu-HU"/>
+        </w:rPr>
+        <w:t xml:space="preserve"> </w:t>
+      </w:r>
+      <w:r>
+        <w:rPr>
+          <w:lang w:val="hu-HU"/>
+        </w:rPr>
+        <w:t xml:space="preserve">történik meg. Ezzel összesen a hálózatban </w:t>
+      </w:r>
+      <w:r>
+        <w:rPr>
+          <w:lang w:val="hu-HU"/>
+        </w:rPr>
+        <w:t xml:space="preserve">1 </w:t>
+      </w:r>
+      <w:r>
+        <w:rPr>
+          <w:lang w:val="hu-HU"/>
+        </w:rPr>
+        <w:lastRenderedPageBreak/>
+        <w:t xml:space="preserve">darab </w:t>
+      </w:r>
+      <w:proofErr w:type="spellStart"/>
+      <w:r>
+        <w:rPr>
+          <w:lang w:val="hu-HU"/>
+        </w:rPr>
+        <w:t>core</w:t>
+      </w:r>
+      <w:proofErr w:type="spellEnd"/>
+      <w:r>
+        <w:rPr>
+          <w:lang w:val="hu-HU"/>
+        </w:rPr>
+        <w:t xml:space="preserve">, </w:t>
+      </w:r>
+      <w:r>
+        <w:rPr>
+          <w:lang w:val="hu-HU"/>
+        </w:rPr>
+        <w:t>9</w:t>
+      </w:r>
+      <w:r>
+        <w:rPr>
+          <w:lang w:val="hu-HU"/>
+        </w:rPr>
+        <w:t xml:space="preserve"> </w:t>
       </w:r>
       <w:proofErr w:type="spellStart"/>
       <w:r>
@@ -2436,129 +2573,20 @@
         <w:rPr>
           <w:lang w:val="hu-HU"/>
         </w:rPr>
-        <w:t xml:space="preserve"> MLS-re, amelyek a</w:t>
-      </w:r>
-      <w:r>
-        <w:rPr>
-          <w:lang w:val="hu-HU"/>
-        </w:rPr>
-        <w:t xml:space="preserve">z informatika karon </w:t>
-      </w:r>
-      <w:r>
-        <w:rPr>
-          <w:lang w:val="hu-HU"/>
-        </w:rPr>
-        <w:t>HSRP protoko</w:t>
-      </w:r>
-      <w:r>
-        <w:rPr>
-          <w:lang w:val="hu-HU"/>
-        </w:rPr>
-        <w:t>l</w:t>
-      </w:r>
-      <w:r>
-        <w:rPr>
-          <w:lang w:val="hu-HU"/>
-        </w:rPr>
-        <w:t xml:space="preserve">lt használva elérik azt, hogyha valamelyik MLS nem </w:t>
-      </w:r>
-      <w:proofErr w:type="spellStart"/>
-      <w:r>
-        <w:rPr>
-          <w:lang w:val="hu-HU"/>
-        </w:rPr>
-        <w:t>műküdik</w:t>
-      </w:r>
-      <w:proofErr w:type="spellEnd"/>
-      <w:r>
-        <w:rPr>
-          <w:lang w:val="hu-HU"/>
-        </w:rPr>
-        <w:t xml:space="preserve">, az adatok továbbra is tudjanak folyni egy backup útvonalon. A </w:t>
-      </w:r>
-      <w:proofErr w:type="spellStart"/>
-      <w:r>
-        <w:rPr>
-          <w:lang w:val="hu-HU"/>
-        </w:rPr>
-        <w:t>switchek</w:t>
-      </w:r>
-      <w:proofErr w:type="spellEnd"/>
+        <w:t xml:space="preserve"> és </w:t>
+      </w:r>
+      <w:r>
+        <w:rPr>
+          <w:lang w:val="hu-HU"/>
+        </w:rPr>
+        <w:t>20</w:t>
+      </w:r>
       <w:r>
         <w:rPr>
           <w:lang w:val="hu-HU"/>
         </w:rPr>
         <w:t xml:space="preserve"> </w:t>
       </w:r>
-      <w:r>
-        <w:rPr>
-          <w:lang w:val="hu-HU"/>
-        </w:rPr>
-        <w:t>felosztása a fizikai topológiában leírt módon</w:t>
-      </w:r>
-      <w:r>
-        <w:rPr>
-          <w:lang w:val="hu-HU"/>
-        </w:rPr>
-        <w:t xml:space="preserve"> </w:t>
-      </w:r>
-      <w:r>
-        <w:rPr>
-          <w:lang w:val="hu-HU"/>
-        </w:rPr>
-        <w:t xml:space="preserve">történik meg. Ezzel összesen a hálózatban </w:t>
-      </w:r>
-      <w:r>
-        <w:rPr>
-          <w:lang w:val="hu-HU"/>
-        </w:rPr>
-        <w:t xml:space="preserve">1 </w:t>
-      </w:r>
-      <w:r>
-        <w:rPr>
-          <w:lang w:val="hu-HU"/>
-        </w:rPr>
-        <w:lastRenderedPageBreak/>
-        <w:t xml:space="preserve">darab core, </w:t>
-      </w:r>
-      <w:r>
-        <w:rPr>
-          <w:lang w:val="hu-HU"/>
-        </w:rPr>
-        <w:t>9</w:t>
-      </w:r>
-      <w:r>
-        <w:rPr>
-          <w:lang w:val="hu-HU"/>
-        </w:rPr>
-        <w:t xml:space="preserve"> </w:t>
-      </w:r>
-      <w:proofErr w:type="spellStart"/>
-      <w:r>
-        <w:rPr>
-          <w:lang w:val="hu-HU"/>
-        </w:rPr>
-        <w:t>distribution</w:t>
-      </w:r>
-      <w:proofErr w:type="spellEnd"/>
-      <w:r>
-        <w:rPr>
-          <w:lang w:val="hu-HU"/>
-        </w:rPr>
-        <w:t xml:space="preserve"> és </w:t>
-      </w:r>
-      <w:r>
-        <w:rPr>
-          <w:lang w:val="hu-HU"/>
-        </w:rPr>
-        <w:t>20</w:t>
-      </w:r>
-      <w:r>
-        <w:rPr>
-          <w:lang w:val="hu-HU"/>
-        </w:rPr>
-        <w:t xml:space="preserve"> </w:t>
-      </w:r>
       <w:proofErr w:type="spellStart"/>
       <w:r>
         <w:rPr>
@@ -2577,14 +2605,7 @@
         <w:rPr>
           <w:lang w:val="hu-HU"/>
         </w:rPr>
-        <w:t xml:space="preserve"> A számítógépekbe S/FTP </w:t>
-      </w:r>
-      <w:proofErr w:type="spellStart"/>
-      <w:r>
-        <w:rPr>
-          <w:lang w:val="hu-HU"/>
-        </w:rPr>
-        <w:t>Cat6</w:t>
+        <w:t xml:space="preserve"> A számítógépekbe S/FTP Cat6</w:t>
       </w:r>
       <w:r>
         <w:rPr>
@@ -2592,7 +2613,6 @@
         </w:rPr>
         <w:t>a</w:t>
       </w:r>
-      <w:proofErr w:type="spellEnd"/>
       <w:r>
         <w:rPr>
           <w:lang w:val="hu-HU"/>
@@ -2612,7 +2632,7 @@
           <w:lang w:val="hu-HU"/>
         </w:rPr>
         <w:drawing>
-          <wp:inline distT="0" distB="0" distL="0" distR="0" wp14:anchorId="3E66040A" wp14:editId="1302DA86">
+          <wp:inline distT="0" distB="0" distL="0" distR="0" wp14:anchorId="3E66040A" wp14:editId="56217A10">
             <wp:extent cx="6381682" cy="2836985"/>
             <wp:effectExtent l="0" t="0" r="0" b="0"/>
             <wp:docPr id="530734723" name="Picture 10" descr="A diagram of a network&#10;&#10;AI-generated content may be incorrect."/>
@@ -2727,12 +2747,18 @@
         </w:rPr>
         <w:t xml:space="preserve">ok használatával, amelyek titkosítják a karok közötti forgalmat, az eszközök távolról való elérését és a jelszavakat és a konfigurációt is több helyen titkosítva fogjuk tárolni. A hálózat szegmentálásáért </w:t>
       </w:r>
-      <w:proofErr w:type="spellStart"/>
-      <w:r>
-        <w:rPr>
-          <w:lang w:val="hu-HU"/>
-        </w:rPr>
-        <w:t>VLAN-okat</w:t>
+      <w:r>
+        <w:rPr>
+          <w:lang w:val="hu-HU"/>
+        </w:rPr>
+        <w:t>VLAN-</w:t>
+      </w:r>
+      <w:proofErr w:type="spellStart"/>
+      <w:r>
+        <w:rPr>
+          <w:lang w:val="hu-HU"/>
+        </w:rPr>
+        <w:t>okat</w:t>
       </w:r>
       <w:proofErr w:type="spellEnd"/>
       <w:r>
@@ -2745,186 +2771,180 @@
         <w:rPr>
           <w:lang w:val="hu-HU"/>
         </w:rPr>
+        <w:t xml:space="preserve"> illetve alhálózatokat fogunk használni. Az </w:t>
+      </w:r>
+      <w:proofErr w:type="spellStart"/>
+      <w:r>
+        <w:rPr>
+          <w:lang w:val="hu-HU"/>
+        </w:rPr>
+        <w:t>access</w:t>
+      </w:r>
+      <w:proofErr w:type="spellEnd"/>
+      <w:r>
+        <w:rPr>
+          <w:lang w:val="hu-HU"/>
+        </w:rPr>
+        <w:t xml:space="preserve"> rétegben a 172.16.0.0/12 privát címtartományt, az MLS-ek közötti kommunikációhoz pedig a 10.0.0.0/8 privát címtartományt, ezzel átláthatóbbá téve a konfigurálását az eszközöknek. Emellett IPV6 is elérhető lesz a hálózaton a 20</w:t>
+      </w:r>
+      <w:r>
+        <w:rPr>
+          <w:lang w:val="hu-HU"/>
+        </w:rPr>
+        <w:t>02</w:t>
+      </w:r>
+      <w:r>
+        <w:rPr>
+          <w:lang w:val="hu-HU"/>
+        </w:rPr>
+        <w:t>:</w:t>
+      </w:r>
+      <w:r>
+        <w:rPr>
+          <w:lang w:val="hu-HU"/>
+        </w:rPr>
+        <w:t>db</w:t>
+      </w:r>
+      <w:proofErr w:type="gramStart"/>
+      <w:r>
+        <w:rPr>
+          <w:lang w:val="hu-HU"/>
+        </w:rPr>
+        <w:t>8</w:t>
+      </w:r>
+      <w:r>
+        <w:rPr>
+          <w:lang w:val="hu-HU"/>
+        </w:rPr>
+        <w:t>:</w:t>
+      </w:r>
+      <w:r>
+        <w:rPr>
+          <w:lang w:val="hu-HU"/>
+        </w:rPr>
+        <w:t>cafe</w:t>
+      </w:r>
+      <w:proofErr w:type="gramEnd"/>
+      <w:r>
+        <w:rPr>
+          <w:lang w:val="hu-HU"/>
+        </w:rPr>
+        <w:t xml:space="preserve">::/64 és </w:t>
+      </w:r>
+      <w:proofErr w:type="gramStart"/>
+      <w:r>
+        <w:rPr>
+          <w:lang w:val="hu-HU"/>
+        </w:rPr>
+        <w:t>20</w:t>
+      </w:r>
+      <w:r>
+        <w:rPr>
+          <w:lang w:val="hu-HU"/>
+        </w:rPr>
+        <w:t>02</w:t>
+      </w:r>
+      <w:r>
+        <w:rPr>
+          <w:lang w:val="hu-HU"/>
+        </w:rPr>
+        <w:t>:cafe</w:t>
+      </w:r>
+      <w:proofErr w:type="gramEnd"/>
+      <w:r>
+        <w:rPr>
+          <w:lang w:val="hu-HU"/>
+        </w:rPr>
+        <w:t>:</w:t>
+      </w:r>
+      <w:r>
+        <w:rPr>
+          <w:lang w:val="hu-HU"/>
+        </w:rPr>
+        <w:t>efac:</w:t>
+      </w:r>
+      <w:proofErr w:type="gramStart"/>
+      <w:r>
+        <w:rPr>
+          <w:lang w:val="hu-HU"/>
+        </w:rPr>
+        <w:t>1::/</w:t>
+      </w:r>
+      <w:proofErr w:type="gramEnd"/>
+      <w:r>
+        <w:rPr>
+          <w:lang w:val="hu-HU"/>
+        </w:rPr>
+        <w:t>64</w:t>
+      </w:r>
+      <w:r>
+        <w:rPr>
+          <w:lang w:val="hu-HU"/>
+        </w:rPr>
+        <w:t xml:space="preserve"> tartományban. </w:t>
+      </w:r>
+      <w:r>
+        <w:rPr>
+          <w:lang w:val="hu-HU"/>
+        </w:rPr>
+        <w:t xml:space="preserve">A hálózati szegmentálás </w:t>
+      </w:r>
+      <w:r>
+        <w:rPr>
+          <w:lang w:val="hu-HU"/>
+        </w:rPr>
+        <w:t>5</w:t>
+      </w:r>
+      <w:r>
+        <w:rPr>
+          <w:lang w:val="hu-HU"/>
+        </w:rPr>
+        <w:t xml:space="preserve"> darab VLAN-on keresztül fog megvalósulni. Egy diák, tanár, </w:t>
+      </w:r>
+      <w:proofErr w:type="spellStart"/>
+      <w:r>
+        <w:rPr>
+          <w:lang w:val="hu-HU"/>
+        </w:rPr>
+        <w:t>guest</w:t>
+      </w:r>
+      <w:proofErr w:type="spellEnd"/>
+      <w:r>
+        <w:rPr>
+          <w:lang w:val="hu-HU"/>
+        </w:rPr>
+        <w:t xml:space="preserve"> és management</w:t>
+      </w:r>
+      <w:r>
+        <w:rPr>
+          <w:lang w:val="hu-HU"/>
+        </w:rPr>
+        <w:t>, illetve GH</w:t>
+      </w:r>
+      <w:r>
+        <w:rPr>
+          <w:lang w:val="hu-HU"/>
+        </w:rPr>
+        <w:t xml:space="preserve"> VLAN fogja szeparálni az eszközöket. </w:t>
+      </w:r>
+      <w:r>
+        <w:rPr>
+          <w:lang w:val="hu-HU"/>
+        </w:rPr>
+        <w:t xml:space="preserve">A címek automatikus kiosztását </w:t>
+      </w:r>
+      <w:r>
+        <w:rPr>
+          <w:lang w:val="hu-HU"/>
+        </w:rPr>
+        <w:t>DHCP,</w:t>
+      </w:r>
+      <w:r>
+        <w:rPr>
+          <w:lang w:val="hu-HU"/>
+        </w:rPr>
         <w:t xml:space="preserve"> illetve </w:t>
       </w:r>
-      <w:proofErr w:type="spellStart"/>
-      <w:r>
-        <w:rPr>
-          <w:lang w:val="hu-HU"/>
-        </w:rPr>
-        <w:t>alhálózatokat</w:t>
-      </w:r>
-      <w:proofErr w:type="spellEnd"/>
-      <w:r>
-        <w:rPr>
-          <w:lang w:val="hu-HU"/>
-        </w:rPr>
-        <w:t xml:space="preserve"> fogunk használni. Az </w:t>
-      </w:r>
-      <w:proofErr w:type="spellStart"/>
-      <w:r>
-        <w:rPr>
-          <w:lang w:val="hu-HU"/>
-        </w:rPr>
-        <w:t>access</w:t>
-      </w:r>
-      <w:proofErr w:type="spellEnd"/>
-      <w:r>
-        <w:rPr>
-          <w:lang w:val="hu-HU"/>
-        </w:rPr>
-        <w:t xml:space="preserve"> rétegben a 172.16.0.0/12 privát címtartományt, az </w:t>
-      </w:r>
-      <w:proofErr w:type="spellStart"/>
-      <w:r>
-        <w:rPr>
-          <w:lang w:val="hu-HU"/>
-        </w:rPr>
-        <w:t>MLS-ek</w:t>
-      </w:r>
-      <w:proofErr w:type="spellEnd"/>
-      <w:r>
-        <w:rPr>
-          <w:lang w:val="hu-HU"/>
-        </w:rPr>
-        <w:t xml:space="preserve"> közötti kommunikációhoz pedig a 10.0.0.0/8 privát címtartományt, ezzel átláthatóbbá téve a konfigurálását az eszközöknek. Emellett IPV6 is elérhető lesz a hálózaton a </w:t>
-      </w:r>
-      <w:proofErr w:type="spellStart"/>
-      <w:r>
-        <w:rPr>
-          <w:lang w:val="hu-HU"/>
-        </w:rPr>
-        <w:t>20</w:t>
-      </w:r>
-      <w:r>
-        <w:rPr>
-          <w:lang w:val="hu-HU"/>
-        </w:rPr>
-        <w:t>02</w:t>
-      </w:r>
-      <w:r>
-        <w:rPr>
-          <w:lang w:val="hu-HU"/>
-        </w:rPr>
-        <w:t>:</w:t>
-      </w:r>
-      <w:r>
-        <w:rPr>
-          <w:lang w:val="hu-HU"/>
-        </w:rPr>
-        <w:t>db8</w:t>
-      </w:r>
-      <w:r>
-        <w:rPr>
-          <w:lang w:val="hu-HU"/>
-        </w:rPr>
-        <w:t>:</w:t>
-      </w:r>
-      <w:r>
-        <w:rPr>
-          <w:lang w:val="hu-HU"/>
-        </w:rPr>
-        <w:t>cafe</w:t>
-      </w:r>
-      <w:proofErr w:type="spellEnd"/>
-      <w:r>
-        <w:rPr>
-          <w:lang w:val="hu-HU"/>
-        </w:rPr>
-        <w:t>::/64 és 20</w:t>
-      </w:r>
-      <w:r>
-        <w:rPr>
-          <w:lang w:val="hu-HU"/>
-        </w:rPr>
-        <w:t>02</w:t>
-      </w:r>
-      <w:r>
-        <w:rPr>
-          <w:lang w:val="hu-HU"/>
-        </w:rPr>
-        <w:t>:cafe:</w:t>
-      </w:r>
-      <w:r>
-        <w:rPr>
-          <w:lang w:val="hu-HU"/>
-        </w:rPr>
-        <w:t>efac:</w:t>
-      </w:r>
-      <w:r>
-        <w:rPr>
-          <w:lang w:val="hu-HU"/>
-        </w:rPr>
-        <w:t>1::/64</w:t>
-      </w:r>
-      <w:r>
-        <w:rPr>
-          <w:lang w:val="hu-HU"/>
-        </w:rPr>
-        <w:t xml:space="preserve"> tartományban. </w:t>
-      </w:r>
-      <w:r>
-        <w:rPr>
-          <w:lang w:val="hu-HU"/>
-        </w:rPr>
-        <w:t xml:space="preserve">A hálózati szegmentálás </w:t>
-      </w:r>
-      <w:r>
-        <w:rPr>
-          <w:lang w:val="hu-HU"/>
-        </w:rPr>
-        <w:t>5</w:t>
-      </w:r>
-      <w:r>
-        <w:rPr>
-          <w:lang w:val="hu-HU"/>
-        </w:rPr>
-        <w:t xml:space="preserve"> darab VLAN-on keresztül fog megvalósulni. Egy diák, tanár, </w:t>
-      </w:r>
-      <w:proofErr w:type="spellStart"/>
-      <w:r>
-        <w:rPr>
-          <w:lang w:val="hu-HU"/>
-        </w:rPr>
-        <w:t>guest</w:t>
-      </w:r>
-      <w:proofErr w:type="spellEnd"/>
-      <w:r>
-        <w:rPr>
-          <w:lang w:val="hu-HU"/>
-        </w:rPr>
-        <w:t xml:space="preserve"> és management</w:t>
-      </w:r>
-      <w:r>
-        <w:rPr>
-          <w:lang w:val="hu-HU"/>
-        </w:rPr>
-        <w:t>, illetve GH</w:t>
-      </w:r>
-      <w:r>
-        <w:rPr>
-          <w:lang w:val="hu-HU"/>
-        </w:rPr>
-        <w:t xml:space="preserve"> VLAN fogja szeparálni az eszközöket. </w:t>
-      </w:r>
-      <w:r>
-        <w:rPr>
-          <w:lang w:val="hu-HU"/>
-        </w:rPr>
-        <w:t xml:space="preserve">A címek automatikus kiosztását </w:t>
-      </w:r>
-      <w:r>
-        <w:rPr>
-          <w:lang w:val="hu-HU"/>
-        </w:rPr>
-        <w:t>DHCP,</w:t>
-      </w:r>
-      <w:r>
-        <w:rPr>
-          <w:lang w:val="hu-HU"/>
-        </w:rPr>
-        <w:t xml:space="preserve"> illetve </w:t>
-      </w:r>
       <w:r>
         <w:rPr>
           <w:lang w:val="hu-HU"/>
@@ -2941,21 +2961,21 @@
         <w:rPr>
           <w:lang w:val="hu-HU"/>
         </w:rPr>
-        <w:t xml:space="preserve">A hálózaton a </w:t>
-      </w:r>
-      <w:proofErr w:type="spellStart"/>
-      <w:r>
-        <w:rPr>
-          <w:lang w:val="hu-HU"/>
-        </w:rPr>
-        <w:t>vezetéknélküli</w:t>
-      </w:r>
-      <w:proofErr w:type="spellEnd"/>
-      <w:r>
-        <w:rPr>
-          <w:lang w:val="hu-HU"/>
-        </w:rPr>
-        <w:t xml:space="preserve"> hozzáférési pontok menedzselhetése céljából WLC eszközöket használunk, amelyet eg</w:t>
+        <w:t xml:space="preserve">A hálózaton a vezetéknélküli hozzáférési pontok </w:t>
+      </w:r>
+      <w:proofErr w:type="spellStart"/>
+      <w:r>
+        <w:rPr>
+          <w:lang w:val="hu-HU"/>
+        </w:rPr>
+        <w:t>menedzselhetése</w:t>
+      </w:r>
+      <w:proofErr w:type="spellEnd"/>
+      <w:r>
+        <w:rPr>
+          <w:lang w:val="hu-HU"/>
+        </w:rPr>
+        <w:t xml:space="preserve"> céljából WLC eszközöket használunk, amelyet eg</w:t>
       </w:r>
       <w:r>
         <w:rPr>
@@ -2967,7 +2987,27 @@
         <w:rPr>
           <w:lang w:val="hu-HU"/>
         </w:rPr>
-        <w:t>szerverre kötünk, ezzel átadva a hitelesítésből adódó erőforrások felhasználását egy szerverre. Statikusan, illetve EIGRP, EIGRP for IPv6 (mérnöki</w:t>
+        <w:t xml:space="preserve">szerverre kötünk, ezzel átadva a hitelesítésből adódó erőforrások felhasználását egy szerverre. Statikusan, illetve EIGRP, EIGRP </w:t>
+      </w:r>
+      <w:proofErr w:type="spellStart"/>
+      <w:r>
+        <w:rPr>
+          <w:lang w:val="hu-HU"/>
+        </w:rPr>
+        <w:t>for</w:t>
+      </w:r>
+      <w:proofErr w:type="spellEnd"/>
+      <w:r>
+        <w:rPr>
+          <w:lang w:val="hu-HU"/>
+        </w:rPr>
+        <w:t xml:space="preserve"> IPv6 (</w:t>
+      </w:r>
+      <w:r>
+        <w:rPr>
+          <w:lang w:val="hu-HU"/>
+        </w:rPr>
+        <w:t>műszaki</w:t>
       </w:r>
       <w:r>
         <w:rPr>
@@ -3072,6 +3112,7 @@
         </w:rPr>
         <w:t>01:</w:t>
       </w:r>
+      <w:proofErr w:type="gramStart"/>
       <w:r>
         <w:rPr>
           <w:lang w:val="hu-HU"/>
@@ -3082,7 +3123,14 @@
         <w:rPr>
           <w:lang w:val="hu-HU"/>
         </w:rPr>
-        <w:t>::/64 tartományban</w:t>
+        <w:t>::/</w:t>
+      </w:r>
+      <w:proofErr w:type="gramEnd"/>
+      <w:r>
+        <w:rPr>
+          <w:lang w:val="hu-HU"/>
+        </w:rPr>
+        <w:t>64 tartományban</w:t>
       </w:r>
       <w:r>
         <w:rPr>
@@ -3108,14 +3156,14 @@
         <w:rPr>
           <w:lang w:val="hu-HU"/>
         </w:rPr>
-        <w:t xml:space="preserve"> biztonságát </w:t>
-      </w:r>
-      <w:proofErr w:type="spellStart"/>
-      <w:r>
-        <w:rPr>
-          <w:lang w:val="hu-HU"/>
-        </w:rPr>
-        <w:t>port-security</w:t>
+        <w:t xml:space="preserve"> biztonságát port-</w:t>
+      </w:r>
+      <w:proofErr w:type="spellStart"/>
+      <w:r>
+        <w:rPr>
+          <w:lang w:val="hu-HU"/>
+        </w:rPr>
+        <w:t>security</w:t>
       </w:r>
       <w:proofErr w:type="spellEnd"/>
       <w:r>
@@ -3150,7 +3198,21 @@
         <w:rPr>
           <w:lang w:val="hu-HU"/>
         </w:rPr>
-        <w:t xml:space="preserve"> inspection és </w:t>
+        <w:t xml:space="preserve"> </w:t>
+      </w:r>
+      <w:proofErr w:type="spellStart"/>
+      <w:r>
+        <w:rPr>
+          <w:lang w:val="hu-HU"/>
+        </w:rPr>
+        <w:t>inspection</w:t>
+      </w:r>
+      <w:proofErr w:type="spellEnd"/>
+      <w:r>
+        <w:rPr>
+          <w:lang w:val="hu-HU"/>
+        </w:rPr>
+        <w:t xml:space="preserve"> és </w:t>
       </w:r>
       <w:proofErr w:type="spellStart"/>
       <w:r>
@@ -3228,35 +3290,7 @@
         <w:rPr>
           <w:lang w:val="hu-HU"/>
         </w:rPr>
-        <w:t xml:space="preserve"> a szerverre fognak érkezni a Windows </w:t>
-      </w:r>
-      <w:proofErr w:type="spellStart"/>
-      <w:r>
-        <w:rPr>
-          <w:lang w:val="hu-HU"/>
-        </w:rPr>
-        <w:t>Serverre</w:t>
-      </w:r>
-      <w:proofErr w:type="spellEnd"/>
-      <w:r>
-        <w:rPr>
-          <w:lang w:val="hu-HU"/>
-        </w:rPr>
-        <w:t xml:space="preserve"> töltött adatok </w:t>
-      </w:r>
-      <w:proofErr w:type="spellStart"/>
-      <w:r>
-        <w:rPr>
-          <w:lang w:val="hu-HU"/>
-        </w:rPr>
-        <w:t>backupjai</w:t>
-      </w:r>
-      <w:proofErr w:type="spellEnd"/>
-      <w:r>
-        <w:rPr>
-          <w:lang w:val="hu-HU"/>
-        </w:rPr>
-        <w:t>, amelyek kéthetente fognak feltöltődni a szerverre. Az egyetem weboldala is ezen a szerveren fog futni</w:t>
+        <w:t xml:space="preserve"> a szerverre fognak érkezni a Windows Serverre töltött adatok backupjai, amelyek kéthetente fognak feltöltődni a szerverre. Az egyetem weboldala is ezen a szerveren fog futni</w:t>
       </w:r>
       <w:r>
         <w:rPr>
@@ -3276,21 +3310,7 @@
         <w:rPr>
           <w:lang w:val="hu-HU"/>
         </w:rPr>
-        <w:t xml:space="preserve"> és a Windows </w:t>
-      </w:r>
-      <w:proofErr w:type="spellStart"/>
-      <w:r>
-        <w:rPr>
-          <w:lang w:val="hu-HU"/>
-        </w:rPr>
-        <w:t>Serverben</w:t>
-      </w:r>
-      <w:proofErr w:type="spellEnd"/>
-      <w:r>
-        <w:rPr>
-          <w:lang w:val="hu-HU"/>
-        </w:rPr>
-        <w:t xml:space="preserve"> lehetőség lesz egyszerre több számítógépre PXE-n keresztüli telepítése, hogy gördülékenyebb legyen a többszáz gépre való telepítés</w:t>
+        <w:t xml:space="preserve"> és a Windows Serverben lehetőség lesz egyszerre több számítógépre PXE-n keresztüli telepítése, hogy gördülékenyebb legyen a többszáz gépre való telepítés</w:t>
       </w:r>
       <w:r>
         <w:rPr>

</xml_diff>